<commit_message>
Update capitulo8 - musica arcade.docx
</commit_message>
<xml_diff>
--- a/capitulos/capitulo8 - musica arcade.docx
+++ b/capitulos/capitulo8 - musica arcade.docx
@@ -5672,29 +5672,7 @@
           <w:szCs w:val="20"/>
           <w:lang w:val="es-AR" w:eastAsia="en-US" w:bidi="ar-SA"/>
         </w:rPr>
-        <w:t>len(duraci</w:t>
-      </w:r>
-      <w:r>
-        <w:rPr>
-          <w:rFonts w:eastAsia="Calibri" w:cs="Franklin Gothic Book" w:ascii="Courier New" w:hAnsi="Courier New"/>
-          <w:color w:val="000000"/>
-          <w:kern w:val="0"/>
-          <w:sz w:val="22"/>
-          <w:szCs w:val="20"/>
-          <w:lang w:val="es-AR" w:eastAsia="en-US" w:bidi="ar-SA"/>
-        </w:rPr>
-        <w:t>o</w:t>
-      </w:r>
-      <w:r>
-        <w:rPr>
-          <w:rFonts w:eastAsia="Calibri" w:cs="Franklin Gothic Book" w:ascii="Courier New" w:hAnsi="Courier New"/>
-          <w:color w:val="000000"/>
-          <w:kern w:val="0"/>
-          <w:sz w:val="22"/>
-          <w:szCs w:val="20"/>
-          <w:lang w:val="es-AR" w:eastAsia="en-US" w:bidi="ar-SA"/>
-        </w:rPr>
-        <w:t>n)</w:t>
+        <w:t>len(duracion)</w:t>
       </w:r>
       <w:r>
         <w:rPr/>
@@ -7086,7 +7064,17 @@
       </w:pPr>
       <w:r>
         <w:rPr/>
-        <w:t xml:space="preserve">Lo que viene ahora es escribir la partitura usando las variables creadas. Para ello usaremos sendas listas, una para las frecuencias y otra para las duraciones de cada nota. La primera lista, que hemos llamado </w:t>
+        <w:t>Lo que viene ahora es escribir la partitura usando las variables creadas. Para ello usaremos sendas listas, una para las frecuencias y otra para las duraciones de cada nota.</w:t>
+      </w:r>
+    </w:p>
+    <w:p>
+      <w:pPr>
+        <w:pStyle w:val="Normal"/>
+        <w:rPr/>
+      </w:pPr>
+      <w:r>
+        <w:rPr/>
+        <w:t xml:space="preserve">La primera lista, que hemos llamado </w:t>
       </w:r>
       <w:r>
         <w:rPr>
@@ -7096,7 +7084,7 @@
       </w:r>
       <w:r>
         <w:rPr/>
-        <w:t xml:space="preserve">, contiene los tonos de las notas en el orden en que deben ser interpretados.  En esta lista usaremos el valor </w:t>
+        <w:t xml:space="preserve">, contiene los tonos de las notas en el orden en que deben ser interpretados. En esta lista usaremos el valor </w:t>
       </w:r>
       <w:r>
         <w:rPr>
@@ -9635,7 +9623,7 @@
         <w:sz w:val="24"/>
         <w:rFonts w:ascii="Franklin Gothic Medium" w:hAnsi="Franklin Gothic Medium"/>
       </w:rPr>
-      <w:t>2</w:t>
+      <w:t>24</w:t>
     </w:r>
     <w:r>
       <w:rPr>
@@ -9741,7 +9729,7 @@
         <w:sz w:val="24"/>
         <w:rFonts w:ascii="Franklin Gothic Medium" w:hAnsi="Franklin Gothic Medium"/>
       </w:rPr>
-      <w:t>31</w:t>
+      <w:t>25</w:t>
     </w:r>
     <w:r>
       <w:rPr>

</xml_diff>